<commit_message>
Made changes to python notebook, document and presentation
Python Notebook: added GridSearchCV
Document: Changed Random Forest Analysis
Presentation: Trimmed
</commit_message>
<xml_diff>
--- a/Capstone Project/Original/Capstone_Project.docx
+++ b/Capstone Project/Original/Capstone_Project.docx
@@ -3805,8 +3805,6 @@
         </w:rPr>
         <w:t xml:space="preserve">and distribution </w:t>
       </w:r>
-      <w:bookmarkStart w:id="0" w:name="_GoBack"/>
-      <w:bookmarkEnd w:id="0"/>
       <w:r>
         <w:rPr>
           <w:rFonts w:ascii="Times New Roman" w:hAnsi="Times New Roman" w:cs="Times New Roman"/>
@@ -9462,7 +9460,21 @@
           <w:rFonts w:ascii="Times New Roman" w:hAnsi="Times New Roman" w:cs="Times New Roman"/>
           <w:sz w:val="24"/>
         </w:rPr>
-        <w:t xml:space="preserve">We fit the model using the random forest regressor. </w:t>
+        <w:t xml:space="preserve">We fit the model using the random forest </w:t>
+      </w:r>
+      <w:r>
+        <w:rPr>
+          <w:rFonts w:ascii="Times New Roman" w:hAnsi="Times New Roman" w:cs="Times New Roman"/>
+          <w:sz w:val="24"/>
+        </w:rPr>
+        <w:t>classifier</w:t>
+      </w:r>
+      <w:r>
+        <w:rPr>
+          <w:rFonts w:ascii="Times New Roman" w:hAnsi="Times New Roman" w:cs="Times New Roman"/>
+          <w:sz w:val="24"/>
+        </w:rPr>
+        <w:t xml:space="preserve">. </w:t>
       </w:r>
       <w:r>
         <w:rPr>
@@ -9548,7 +9560,14 @@
                 <w:rFonts w:ascii="Times New Roman" w:hAnsi="Times New Roman" w:cs="Times New Roman"/>
                 <w:sz w:val="24"/>
               </w:rPr>
-              <w:t>0.88</w:t>
+              <w:t>0.</w:t>
+            </w:r>
+            <w:r>
+              <w:rPr>
+                <w:rFonts w:ascii="Times New Roman" w:hAnsi="Times New Roman" w:cs="Times New Roman"/>
+                <w:sz w:val="24"/>
+              </w:rPr>
+              <w:t>98</w:t>
             </w:r>
           </w:p>
         </w:tc>
@@ -9569,7 +9588,14 @@
                 <w:rFonts w:ascii="Times New Roman" w:hAnsi="Times New Roman" w:cs="Times New Roman"/>
                 <w:sz w:val="24"/>
               </w:rPr>
-              <w:t>0.3</w:t>
+              <w:t>0.</w:t>
+            </w:r>
+            <w:r>
+              <w:rPr>
+                <w:rFonts w:ascii="Times New Roman" w:hAnsi="Times New Roman" w:cs="Times New Roman"/>
+                <w:sz w:val="24"/>
+              </w:rPr>
+              <w:t>75</w:t>
             </w:r>
           </w:p>
         </w:tc>
@@ -9588,22 +9614,43 @@
           <w:sz w:val="24"/>
         </w:rPr>
         <w:br/>
-        <w:t xml:space="preserve">This tells us that our training set performed very well in explaining the variability in our model, however, the test set did not do well in comparison. </w:t>
-      </w:r>
-    </w:p>
-    <w:p>
-      <w:pPr>
-        <w:rPr>
-          <w:rFonts w:ascii="Times New Roman" w:hAnsi="Times New Roman" w:cs="Times New Roman"/>
-          <w:sz w:val="24"/>
-        </w:rPr>
-      </w:pPr>
-      <w:r>
-        <w:rPr>
-          <w:rFonts w:ascii="Times New Roman" w:hAnsi="Times New Roman" w:cs="Times New Roman"/>
-          <w:sz w:val="24"/>
-        </w:rPr>
-        <w:t xml:space="preserve">Now we will study the MSE and compare them to that of the logistic regression. </w:t>
+        <w:t xml:space="preserve">This tells us that our training set </w:t>
+      </w:r>
+      <w:r>
+        <w:rPr>
+          <w:rFonts w:ascii="Times New Roman" w:hAnsi="Times New Roman" w:cs="Times New Roman"/>
+          <w:sz w:val="24"/>
+        </w:rPr>
+        <w:t xml:space="preserve">and the test set </w:t>
+      </w:r>
+      <w:r>
+        <w:rPr>
+          <w:rFonts w:ascii="Times New Roman" w:hAnsi="Times New Roman" w:cs="Times New Roman"/>
+          <w:sz w:val="24"/>
+        </w:rPr>
+        <w:t>performed very well in explaining the variability in our model</w:t>
+      </w:r>
+      <w:r>
+        <w:rPr>
+          <w:rFonts w:ascii="Times New Roman" w:hAnsi="Times New Roman" w:cs="Times New Roman"/>
+          <w:sz w:val="24"/>
+        </w:rPr>
+        <w:t>.</w:t>
+      </w:r>
+    </w:p>
+    <w:p>
+      <w:pPr>
+        <w:rPr>
+          <w:rFonts w:ascii="Times New Roman" w:hAnsi="Times New Roman" w:cs="Times New Roman"/>
+          <w:sz w:val="24"/>
+        </w:rPr>
+      </w:pPr>
+      <w:r>
+        <w:rPr>
+          <w:rFonts w:ascii="Times New Roman" w:hAnsi="Times New Roman" w:cs="Times New Roman"/>
+          <w:sz w:val="24"/>
+        </w:rPr>
+        <w:t xml:space="preserve">Now, we consider the classification report. </w:t>
       </w:r>
     </w:p>
     <w:tbl>
@@ -9613,53 +9660,92 @@
         <w:tblLook w:val="04A0" w:firstRow="1" w:lastRow="0" w:firstColumn="1" w:lastColumn="0" w:noHBand="0" w:noVBand="1"/>
       </w:tblPr>
       <w:tblGrid>
-        <w:gridCol w:w="4675"/>
-        <w:gridCol w:w="4675"/>
+        <w:gridCol w:w="2337"/>
+        <w:gridCol w:w="2337"/>
+        <w:gridCol w:w="2338"/>
+        <w:gridCol w:w="2338"/>
       </w:tblGrid>
       <w:tr>
         <w:tc>
           <w:tcPr>
-            <w:tcW w:w="4675" w:type="dxa"/>
-          </w:tcPr>
-          <w:p>
-            <w:pPr>
-              <w:jc w:val="center"/>
-              <w:rPr>
-                <w:rFonts w:ascii="Times New Roman" w:hAnsi="Times New Roman" w:cs="Times New Roman"/>
-                <w:b/>
-                <w:sz w:val="24"/>
-              </w:rPr>
-            </w:pPr>
-            <w:r>
-              <w:rPr>
-                <w:rFonts w:ascii="Times New Roman" w:hAnsi="Times New Roman" w:cs="Times New Roman"/>
-                <w:b/>
-                <w:sz w:val="24"/>
-              </w:rPr>
-              <w:t>MSE on the Training Set</w:t>
-            </w:r>
-          </w:p>
-        </w:tc>
-        <w:tc>
-          <w:tcPr>
-            <w:tcW w:w="4675" w:type="dxa"/>
-          </w:tcPr>
-          <w:p>
-            <w:pPr>
-              <w:jc w:val="center"/>
-              <w:rPr>
-                <w:rFonts w:ascii="Times New Roman" w:hAnsi="Times New Roman" w:cs="Times New Roman"/>
-                <w:b/>
-                <w:sz w:val="24"/>
-              </w:rPr>
-            </w:pPr>
-            <w:r>
-              <w:rPr>
-                <w:rFonts w:ascii="Times New Roman" w:hAnsi="Times New Roman" w:cs="Times New Roman"/>
-                <w:b/>
-                <w:sz w:val="24"/>
-              </w:rPr>
-              <w:t>MSE on the Test Set</w:t>
+            <w:tcW w:w="2337" w:type="dxa"/>
+          </w:tcPr>
+          <w:p>
+            <w:pPr>
+              <w:jc w:val="center"/>
+              <w:rPr>
+                <w:rFonts w:ascii="Times New Roman" w:hAnsi="Times New Roman" w:cs="Times New Roman"/>
+                <w:sz w:val="24"/>
+              </w:rPr>
+            </w:pPr>
+          </w:p>
+        </w:tc>
+        <w:tc>
+          <w:tcPr>
+            <w:tcW w:w="2337" w:type="dxa"/>
+          </w:tcPr>
+          <w:p>
+            <w:pPr>
+              <w:jc w:val="center"/>
+              <w:rPr>
+                <w:rFonts w:ascii="Times New Roman" w:hAnsi="Times New Roman" w:cs="Times New Roman"/>
+                <w:b/>
+                <w:sz w:val="24"/>
+              </w:rPr>
+            </w:pPr>
+            <w:r>
+              <w:rPr>
+                <w:rFonts w:ascii="Times New Roman" w:hAnsi="Times New Roman" w:cs="Times New Roman"/>
+                <w:b/>
+                <w:sz w:val="24"/>
+              </w:rPr>
+              <w:t>Precision</w:t>
+            </w:r>
+          </w:p>
+        </w:tc>
+        <w:tc>
+          <w:tcPr>
+            <w:tcW w:w="2338" w:type="dxa"/>
+          </w:tcPr>
+          <w:p>
+            <w:pPr>
+              <w:jc w:val="center"/>
+              <w:rPr>
+                <w:rFonts w:ascii="Times New Roman" w:hAnsi="Times New Roman" w:cs="Times New Roman"/>
+                <w:b/>
+                <w:sz w:val="24"/>
+              </w:rPr>
+            </w:pPr>
+            <w:r>
+              <w:rPr>
+                <w:rFonts w:ascii="Times New Roman" w:hAnsi="Times New Roman" w:cs="Times New Roman"/>
+                <w:b/>
+                <w:sz w:val="24"/>
+              </w:rPr>
+              <w:t>Recall</w:t>
+            </w:r>
+          </w:p>
+        </w:tc>
+        <w:tc>
+          <w:tcPr>
+            <w:tcW w:w="2338" w:type="dxa"/>
+          </w:tcPr>
+          <w:p>
+            <w:pPr>
+              <w:jc w:val="center"/>
+              <w:rPr>
+                <w:rFonts w:ascii="Times New Roman" w:hAnsi="Times New Roman" w:cs="Times New Roman"/>
+                <w:b/>
+                <w:sz w:val="24"/>
+              </w:rPr>
+            </w:pPr>
+            <w:r>
+              <w:rPr>
+                <w:rFonts w:ascii="Times New Roman" w:hAnsi="Times New Roman" w:cs="Times New Roman"/>
+                <w:b/>
+                <w:sz w:val="24"/>
+              </w:rPr>
+              <w:t>F1-Score</w:t>
             </w:r>
           </w:p>
         </w:tc>
@@ -9667,43 +9753,310 @@
       <w:tr>
         <w:tc>
           <w:tcPr>
-            <w:tcW w:w="4675" w:type="dxa"/>
-          </w:tcPr>
-          <w:p>
-            <w:pPr>
-              <w:jc w:val="center"/>
-              <w:rPr>
-                <w:rFonts w:ascii="Times New Roman" w:hAnsi="Times New Roman" w:cs="Times New Roman"/>
-                <w:sz w:val="24"/>
-              </w:rPr>
-            </w:pPr>
-            <w:r>
-              <w:rPr>
-                <w:rFonts w:ascii="Times New Roman" w:hAnsi="Times New Roman" w:cs="Times New Roman"/>
-                <w:sz w:val="24"/>
-              </w:rPr>
-              <w:t>0.172</w:t>
-            </w:r>
-          </w:p>
-        </w:tc>
-        <w:tc>
-          <w:tcPr>
-            <w:tcW w:w="4675" w:type="dxa"/>
-          </w:tcPr>
-          <w:p>
-            <w:pPr>
-              <w:jc w:val="center"/>
-              <w:rPr>
-                <w:rFonts w:ascii="Times New Roman" w:hAnsi="Times New Roman" w:cs="Times New Roman"/>
-                <w:sz w:val="24"/>
-              </w:rPr>
-            </w:pPr>
-            <w:r>
-              <w:rPr>
-                <w:rFonts w:ascii="Times New Roman" w:hAnsi="Times New Roman" w:cs="Times New Roman"/>
-                <w:sz w:val="24"/>
-              </w:rPr>
-              <w:t>0.03</w:t>
+            <w:tcW w:w="2337" w:type="dxa"/>
+          </w:tcPr>
+          <w:p>
+            <w:pPr>
+              <w:jc w:val="center"/>
+              <w:rPr>
+                <w:rFonts w:ascii="Times New Roman" w:hAnsi="Times New Roman" w:cs="Times New Roman"/>
+                <w:b/>
+                <w:sz w:val="24"/>
+              </w:rPr>
+            </w:pPr>
+            <w:r>
+              <w:rPr>
+                <w:rFonts w:ascii="Times New Roman" w:hAnsi="Times New Roman" w:cs="Times New Roman"/>
+                <w:b/>
+                <w:sz w:val="24"/>
+              </w:rPr>
+              <w:t>0</w:t>
+            </w:r>
+          </w:p>
+        </w:tc>
+        <w:tc>
+          <w:tcPr>
+            <w:tcW w:w="2337" w:type="dxa"/>
+          </w:tcPr>
+          <w:p>
+            <w:pPr>
+              <w:jc w:val="center"/>
+              <w:rPr>
+                <w:rFonts w:ascii="Times New Roman" w:hAnsi="Times New Roman" w:cs="Times New Roman"/>
+                <w:sz w:val="24"/>
+              </w:rPr>
+            </w:pPr>
+            <w:r>
+              <w:rPr>
+                <w:rFonts w:ascii="Times New Roman" w:hAnsi="Times New Roman" w:cs="Times New Roman"/>
+                <w:sz w:val="24"/>
+              </w:rPr>
+              <w:t>0.</w:t>
+            </w:r>
+            <w:r>
+              <w:rPr>
+                <w:rFonts w:ascii="Times New Roman" w:hAnsi="Times New Roman" w:cs="Times New Roman"/>
+                <w:sz w:val="24"/>
+              </w:rPr>
+              <w:t>67</w:t>
+            </w:r>
+          </w:p>
+        </w:tc>
+        <w:tc>
+          <w:tcPr>
+            <w:tcW w:w="2338" w:type="dxa"/>
+          </w:tcPr>
+          <w:p>
+            <w:pPr>
+              <w:jc w:val="center"/>
+              <w:rPr>
+                <w:rFonts w:ascii="Times New Roman" w:hAnsi="Times New Roman" w:cs="Times New Roman"/>
+                <w:sz w:val="24"/>
+              </w:rPr>
+            </w:pPr>
+            <w:r>
+              <w:rPr>
+                <w:rFonts w:ascii="Times New Roman" w:hAnsi="Times New Roman" w:cs="Times New Roman"/>
+                <w:sz w:val="24"/>
+              </w:rPr>
+              <w:t>0.</w:t>
+            </w:r>
+            <w:r>
+              <w:rPr>
+                <w:rFonts w:ascii="Times New Roman" w:hAnsi="Times New Roman" w:cs="Times New Roman"/>
+                <w:sz w:val="24"/>
+              </w:rPr>
+              <w:t>82</w:t>
+            </w:r>
+          </w:p>
+        </w:tc>
+        <w:tc>
+          <w:tcPr>
+            <w:tcW w:w="2338" w:type="dxa"/>
+          </w:tcPr>
+          <w:p>
+            <w:pPr>
+              <w:jc w:val="center"/>
+              <w:rPr>
+                <w:rFonts w:ascii="Times New Roman" w:hAnsi="Times New Roman" w:cs="Times New Roman"/>
+                <w:sz w:val="24"/>
+              </w:rPr>
+            </w:pPr>
+            <w:r>
+              <w:rPr>
+                <w:rFonts w:ascii="Times New Roman" w:hAnsi="Times New Roman" w:cs="Times New Roman"/>
+                <w:sz w:val="24"/>
+              </w:rPr>
+              <w:t>97</w:t>
+            </w:r>
+          </w:p>
+        </w:tc>
+      </w:tr>
+      <w:tr>
+        <w:tc>
+          <w:tcPr>
+            <w:tcW w:w="2337" w:type="dxa"/>
+          </w:tcPr>
+          <w:p>
+            <w:pPr>
+              <w:jc w:val="center"/>
+              <w:rPr>
+                <w:rFonts w:ascii="Times New Roman" w:hAnsi="Times New Roman" w:cs="Times New Roman"/>
+                <w:b/>
+                <w:sz w:val="24"/>
+              </w:rPr>
+            </w:pPr>
+            <w:r>
+              <w:rPr>
+                <w:rFonts w:ascii="Times New Roman" w:hAnsi="Times New Roman" w:cs="Times New Roman"/>
+                <w:b/>
+                <w:sz w:val="24"/>
+              </w:rPr>
+              <w:t>1</w:t>
+            </w:r>
+          </w:p>
+        </w:tc>
+        <w:tc>
+          <w:tcPr>
+            <w:tcW w:w="2337" w:type="dxa"/>
+          </w:tcPr>
+          <w:p>
+            <w:pPr>
+              <w:jc w:val="center"/>
+              <w:rPr>
+                <w:rFonts w:ascii="Times New Roman" w:hAnsi="Times New Roman" w:cs="Times New Roman"/>
+                <w:sz w:val="24"/>
+              </w:rPr>
+            </w:pPr>
+            <w:r>
+              <w:rPr>
+                <w:rFonts w:ascii="Times New Roman" w:hAnsi="Times New Roman" w:cs="Times New Roman"/>
+                <w:sz w:val="24"/>
+              </w:rPr>
+              <w:t>0.83</w:t>
+            </w:r>
+          </w:p>
+        </w:tc>
+        <w:tc>
+          <w:tcPr>
+            <w:tcW w:w="2338" w:type="dxa"/>
+          </w:tcPr>
+          <w:p>
+            <w:pPr>
+              <w:jc w:val="center"/>
+              <w:rPr>
+                <w:rFonts w:ascii="Times New Roman" w:hAnsi="Times New Roman" w:cs="Times New Roman"/>
+                <w:sz w:val="24"/>
+              </w:rPr>
+            </w:pPr>
+            <w:r>
+              <w:rPr>
+                <w:rFonts w:ascii="Times New Roman" w:hAnsi="Times New Roman" w:cs="Times New Roman"/>
+                <w:sz w:val="24"/>
+              </w:rPr>
+              <w:t>0.</w:t>
+            </w:r>
+            <w:r>
+              <w:rPr>
+                <w:rFonts w:ascii="Times New Roman" w:hAnsi="Times New Roman" w:cs="Times New Roman"/>
+                <w:sz w:val="24"/>
+              </w:rPr>
+              <w:t>69</w:t>
+            </w:r>
+          </w:p>
+        </w:tc>
+        <w:tc>
+          <w:tcPr>
+            <w:tcW w:w="2338" w:type="dxa"/>
+          </w:tcPr>
+          <w:p>
+            <w:pPr>
+              <w:jc w:val="center"/>
+              <w:rPr>
+                <w:rFonts w:ascii="Times New Roman" w:hAnsi="Times New Roman" w:cs="Times New Roman"/>
+                <w:sz w:val="24"/>
+              </w:rPr>
+            </w:pPr>
+            <w:r>
+              <w:rPr>
+                <w:rFonts w:ascii="Times New Roman" w:hAnsi="Times New Roman" w:cs="Times New Roman"/>
+                <w:sz w:val="24"/>
+              </w:rPr>
+              <w:t>125</w:t>
+            </w:r>
+          </w:p>
+        </w:tc>
+      </w:tr>
+      <w:tr>
+        <w:tc>
+          <w:tcPr>
+            <w:tcW w:w="2337" w:type="dxa"/>
+          </w:tcPr>
+          <w:p>
+            <w:pPr>
+              <w:jc w:val="center"/>
+              <w:rPr>
+                <w:rFonts w:ascii="Times New Roman" w:hAnsi="Times New Roman" w:cs="Times New Roman"/>
+                <w:b/>
+                <w:sz w:val="24"/>
+              </w:rPr>
+            </w:pPr>
+            <w:r>
+              <w:rPr>
+                <w:rFonts w:ascii="Times New Roman" w:hAnsi="Times New Roman" w:cs="Times New Roman"/>
+                <w:b/>
+                <w:sz w:val="24"/>
+              </w:rPr>
+              <w:t>Average</w:t>
+            </w:r>
+          </w:p>
+        </w:tc>
+        <w:tc>
+          <w:tcPr>
+            <w:tcW w:w="2337" w:type="dxa"/>
+          </w:tcPr>
+          <w:p>
+            <w:pPr>
+              <w:jc w:val="center"/>
+              <w:rPr>
+                <w:rFonts w:ascii="Times New Roman" w:hAnsi="Times New Roman" w:cs="Times New Roman"/>
+                <w:b/>
+                <w:color w:val="2F5496" w:themeColor="accent1" w:themeShade="BF"/>
+                <w:sz w:val="24"/>
+              </w:rPr>
+            </w:pPr>
+            <w:r>
+              <w:rPr>
+                <w:rFonts w:ascii="Times New Roman" w:hAnsi="Times New Roman" w:cs="Times New Roman"/>
+                <w:b/>
+                <w:color w:val="2F5496" w:themeColor="accent1" w:themeShade="BF"/>
+                <w:sz w:val="24"/>
+              </w:rPr>
+              <w:t>0.</w:t>
+            </w:r>
+            <w:r>
+              <w:rPr>
+                <w:rFonts w:ascii="Times New Roman" w:hAnsi="Times New Roman" w:cs="Times New Roman"/>
+                <w:b/>
+                <w:color w:val="2F5496" w:themeColor="accent1" w:themeShade="BF"/>
+                <w:sz w:val="24"/>
+              </w:rPr>
+              <w:t>76</w:t>
+            </w:r>
+          </w:p>
+        </w:tc>
+        <w:tc>
+          <w:tcPr>
+            <w:tcW w:w="2338" w:type="dxa"/>
+          </w:tcPr>
+          <w:p>
+            <w:pPr>
+              <w:jc w:val="center"/>
+              <w:rPr>
+                <w:rFonts w:ascii="Times New Roman" w:hAnsi="Times New Roman" w:cs="Times New Roman"/>
+                <w:b/>
+                <w:color w:val="2F5496" w:themeColor="accent1" w:themeShade="BF"/>
+                <w:sz w:val="24"/>
+              </w:rPr>
+            </w:pPr>
+            <w:r>
+              <w:rPr>
+                <w:rFonts w:ascii="Times New Roman" w:hAnsi="Times New Roman" w:cs="Times New Roman"/>
+                <w:b/>
+                <w:color w:val="2F5496" w:themeColor="accent1" w:themeShade="BF"/>
+                <w:sz w:val="24"/>
+              </w:rPr>
+              <w:t>0.7</w:t>
+            </w:r>
+            <w:r>
+              <w:rPr>
+                <w:rFonts w:ascii="Times New Roman" w:hAnsi="Times New Roman" w:cs="Times New Roman"/>
+                <w:b/>
+                <w:color w:val="2F5496" w:themeColor="accent1" w:themeShade="BF"/>
+                <w:sz w:val="24"/>
+              </w:rPr>
+              <w:t>5</w:t>
+            </w:r>
+          </w:p>
+        </w:tc>
+        <w:tc>
+          <w:tcPr>
+            <w:tcW w:w="2338" w:type="dxa"/>
+          </w:tcPr>
+          <w:p>
+            <w:pPr>
+              <w:jc w:val="center"/>
+              <w:rPr>
+                <w:rFonts w:ascii="Times New Roman" w:hAnsi="Times New Roman" w:cs="Times New Roman"/>
+                <w:sz w:val="24"/>
+              </w:rPr>
+            </w:pPr>
+            <w:r>
+              <w:rPr>
+                <w:rFonts w:ascii="Times New Roman" w:hAnsi="Times New Roman" w:cs="Times New Roman"/>
+                <w:sz w:val="24"/>
+              </w:rPr>
+              <w:t>222</w:t>
             </w:r>
           </w:p>
         </w:tc>
@@ -9716,6 +10069,73 @@
           <w:sz w:val="24"/>
         </w:rPr>
       </w:pPr>
+    </w:p>
+    <w:p>
+      <w:pPr>
+        <w:rPr>
+          <w:rFonts w:ascii="Times New Roman" w:hAnsi="Times New Roman" w:cs="Times New Roman"/>
+          <w:sz w:val="24"/>
+        </w:rPr>
+      </w:pPr>
+      <w:r>
+        <w:rPr>
+          <w:rFonts w:ascii="Times New Roman" w:hAnsi="Times New Roman" w:cs="Times New Roman"/>
+          <w:sz w:val="24"/>
+        </w:rPr>
+        <w:t xml:space="preserve">We observe that the random forest classifier produced lower results than the logistic regression. </w:t>
+      </w:r>
+    </w:p>
+    <w:p>
+      <w:pPr>
+        <w:rPr>
+          <w:rFonts w:ascii="Times New Roman" w:hAnsi="Times New Roman" w:cs="Times New Roman"/>
+          <w:sz w:val="24"/>
+        </w:rPr>
+      </w:pPr>
+      <w:r>
+        <w:rPr>
+          <w:rFonts w:ascii="Times New Roman" w:hAnsi="Times New Roman" w:cs="Times New Roman"/>
+          <w:sz w:val="24"/>
+        </w:rPr>
+        <w:t>We conclude this section with some insight into feature importance</w:t>
+      </w:r>
+      <w:r>
+        <w:rPr>
+          <w:rFonts w:ascii="Times New Roman" w:hAnsi="Times New Roman" w:cs="Times New Roman"/>
+          <w:sz w:val="24"/>
+        </w:rPr>
+        <w:t xml:space="preserve"> of our </w:t>
+      </w:r>
+      <w:r>
+        <w:rPr>
+          <w:rFonts w:ascii="Times New Roman" w:hAnsi="Times New Roman" w:cs="Times New Roman"/>
+          <w:sz w:val="24"/>
+        </w:rPr>
+        <w:t>classifier</w:t>
+      </w:r>
+      <w:r>
+        <w:rPr>
+          <w:rFonts w:ascii="Times New Roman" w:hAnsi="Times New Roman" w:cs="Times New Roman"/>
+          <w:sz w:val="24"/>
+        </w:rPr>
+        <w:t xml:space="preserve">, and this is displayed in the graph below. </w:t>
+      </w:r>
+    </w:p>
+    <w:p>
+      <w:pPr>
+        <w:rPr>
+          <w:rFonts w:ascii="Times New Roman" w:hAnsi="Times New Roman" w:cs="Times New Roman"/>
+          <w:sz w:val="24"/>
+        </w:rPr>
+      </w:pPr>
+    </w:p>
+    <w:p>
+      <w:pPr>
+        <w:rPr>
+          <w:rFonts w:ascii="Times New Roman" w:hAnsi="Times New Roman" w:cs="Times New Roman"/>
+          <w:sz w:val="24"/>
+        </w:rPr>
+      </w:pPr>
       <w:r>
         <w:rPr>
           <w:rFonts w:ascii="Times New Roman" w:hAnsi="Times New Roman" w:cs="Times New Roman"/>
@@ -9723,85 +10143,62 @@
         </w:rPr>
         <w:t xml:space="preserve"> </w:t>
       </w:r>
-      <w:r>
-        <w:rPr>
-          <w:rFonts w:ascii="Times New Roman" w:hAnsi="Times New Roman" w:cs="Times New Roman"/>
-          <w:sz w:val="24"/>
-        </w:rPr>
-        <w:br/>
-        <w:t xml:space="preserve">In comparison to the </w:t>
-      </w:r>
-      <w:r>
-        <w:rPr>
-          <w:rFonts w:ascii="Times New Roman" w:hAnsi="Times New Roman" w:cs="Times New Roman"/>
-          <w:sz w:val="24"/>
-        </w:rPr>
-        <w:t>logistic model MSE, we observe a lower MSE for both our training and test sets when using a random forest regressor.</w:t>
-      </w:r>
-      <w:r>
-        <w:rPr>
-          <w:rFonts w:ascii="Times New Roman" w:hAnsi="Times New Roman" w:cs="Times New Roman"/>
-          <w:sz w:val="24"/>
-        </w:rPr>
-        <w:t xml:space="preserve"> The noise decreased from the training set to the test set.</w:t>
-      </w:r>
-      <w:r>
-        <w:rPr>
-          <w:rFonts w:ascii="Times New Roman" w:hAnsi="Times New Roman" w:cs="Times New Roman"/>
-          <w:sz w:val="24"/>
-        </w:rPr>
-        <w:t xml:space="preserve"> This is favourable, and shows us the model is a lot more stable in its functionality and prediction. </w:t>
-      </w:r>
-    </w:p>
-    <w:p>
-      <w:pPr>
-        <w:rPr>
-          <w:rFonts w:ascii="Times New Roman" w:hAnsi="Times New Roman" w:cs="Times New Roman"/>
-          <w:sz w:val="24"/>
-        </w:rPr>
-      </w:pPr>
-    </w:p>
-    <w:p>
-      <w:pPr>
-        <w:rPr>
-          <w:rFonts w:ascii="Times New Roman" w:hAnsi="Times New Roman" w:cs="Times New Roman"/>
-          <w:sz w:val="24"/>
-        </w:rPr>
-      </w:pPr>
-      <w:r>
-        <w:rPr>
-          <w:rFonts w:ascii="Times New Roman" w:hAnsi="Times New Roman" w:cs="Times New Roman"/>
-          <w:sz w:val="24"/>
-        </w:rPr>
-        <w:t xml:space="preserve">We conclude this section with some insight into feature importance, and this is displayed in the graph below. </w:t>
-      </w:r>
-    </w:p>
-    <w:p>
-      <w:pPr>
-        <w:rPr>
-          <w:rFonts w:ascii="Times New Roman" w:hAnsi="Times New Roman" w:cs="Times New Roman"/>
+    </w:p>
+    <w:p>
+      <w:pPr>
+        <w:rPr>
+          <w:rFonts w:ascii="Times New Roman" w:hAnsi="Times New Roman" w:cs="Times New Roman"/>
+          <w:sz w:val="24"/>
+        </w:rPr>
+      </w:pPr>
+    </w:p>
+    <w:p>
+      <w:pPr>
+        <w:rPr>
+          <w:rFonts w:ascii="Times New Roman" w:hAnsi="Times New Roman" w:cs="Times New Roman"/>
+          <w:b/>
+          <w:i/>
+          <w:sz w:val="24"/>
+        </w:rPr>
+      </w:pPr>
+    </w:p>
+    <w:p>
+      <w:pPr>
+        <w:rPr>
+          <w:rFonts w:ascii="Times New Roman" w:hAnsi="Times New Roman" w:cs="Times New Roman"/>
+          <w:b/>
+          <w:i/>
+          <w:sz w:val="24"/>
+        </w:rPr>
+      </w:pPr>
+    </w:p>
+    <w:p>
+      <w:pPr>
+        <w:rPr>
+          <w:rFonts w:ascii="Times New Roman" w:hAnsi="Times New Roman" w:cs="Times New Roman"/>
+          <w:b/>
+          <w:i/>
           <w:sz w:val="24"/>
         </w:rPr>
       </w:pPr>
       <w:r>
         <w:rPr>
           <w:noProof/>
-          <w:sz w:val="24"/>
         </w:rPr>
         <w:lastRenderedPageBreak/>
         <w:drawing>
-          <wp:anchor distT="0" distB="0" distL="114300" distR="114300" simplePos="0" relativeHeight="251671552" behindDoc="0" locked="0" layoutInCell="1" allowOverlap="1" wp14:anchorId="7AC6F7DF" wp14:editId="58BEB306">
+          <wp:anchor distT="0" distB="0" distL="114300" distR="114300" simplePos="0" relativeHeight="251684864" behindDoc="0" locked="0" layoutInCell="1" allowOverlap="1" wp14:anchorId="0B6A7A52" wp14:editId="476033DE">
             <wp:simplePos x="0" y="0"/>
             <wp:positionH relativeFrom="margin">
               <wp:align>center</wp:align>
             </wp:positionH>
             <wp:positionV relativeFrom="paragraph">
-              <wp:posOffset>8890</wp:posOffset>
+              <wp:posOffset>0</wp:posOffset>
             </wp:positionV>
-            <wp:extent cx="3905250" cy="2724150"/>
-            <wp:effectExtent l="0" t="0" r="0" b="0"/>
+            <wp:extent cx="3800475" cy="2695575"/>
+            <wp:effectExtent l="0" t="0" r="9525" b="9525"/>
             <wp:wrapSquare wrapText="bothSides"/>
-            <wp:docPr id="20" name="Picture 20"/>
+            <wp:docPr id="5" name="Picture 5"/>
             <wp:cNvGraphicFramePr>
               <a:graphicFrameLocks xmlns:a="http://schemas.openxmlformats.org/drawingml/2006/main" noChangeAspect="1"/>
             </wp:cNvGraphicFramePr>
@@ -9809,7 +10206,7 @@
               <a:graphicData uri="http://schemas.openxmlformats.org/drawingml/2006/picture">
                 <pic:pic xmlns:pic="http://schemas.openxmlformats.org/drawingml/2006/picture">
                   <pic:nvPicPr>
-                    <pic:cNvPr id="0" name="Picture 39"/>
+                    <pic:cNvPr id="0" name="Picture 1"/>
                     <pic:cNvPicPr>
                       <a:picLocks noChangeAspect="1" noChangeArrowheads="1"/>
                     </pic:cNvPicPr>
@@ -9830,7 +10227,7 @@
                   <pic:spPr bwMode="auto">
                     <a:xfrm>
                       <a:off x="0" y="0"/>
-                      <a:ext cx="3905250" cy="2724150"/>
+                      <a:ext cx="3800475" cy="2695575"/>
                     </a:xfrm>
                     <a:prstGeom prst="rect">
                       <a:avLst/>
@@ -9857,9 +10254,134 @@
       <w:pPr>
         <w:rPr>
           <w:rFonts w:ascii="Times New Roman" w:hAnsi="Times New Roman" w:cs="Times New Roman"/>
-          <w:sz w:val="24"/>
-        </w:rPr>
-      </w:pPr>
+          <w:b/>
+          <w:i/>
+          <w:sz w:val="24"/>
+        </w:rPr>
+      </w:pPr>
+    </w:p>
+    <w:p>
+      <w:pPr>
+        <w:rPr>
+          <w:rFonts w:ascii="Times New Roman" w:hAnsi="Times New Roman" w:cs="Times New Roman"/>
+          <w:b/>
+          <w:i/>
+          <w:sz w:val="24"/>
+        </w:rPr>
+      </w:pPr>
+    </w:p>
+    <w:p>
+      <w:pPr>
+        <w:rPr>
+          <w:rFonts w:ascii="Times New Roman" w:hAnsi="Times New Roman" w:cs="Times New Roman"/>
+          <w:b/>
+          <w:i/>
+          <w:sz w:val="24"/>
+        </w:rPr>
+      </w:pPr>
+    </w:p>
+    <w:p>
+      <w:pPr>
+        <w:rPr>
+          <w:rFonts w:ascii="Times New Roman" w:hAnsi="Times New Roman" w:cs="Times New Roman"/>
+          <w:b/>
+          <w:i/>
+          <w:sz w:val="24"/>
+        </w:rPr>
+      </w:pPr>
+    </w:p>
+    <w:p>
+      <w:pPr>
+        <w:rPr>
+          <w:rFonts w:ascii="Times New Roman" w:hAnsi="Times New Roman" w:cs="Times New Roman"/>
+          <w:b/>
+          <w:i/>
+          <w:sz w:val="24"/>
+        </w:rPr>
+      </w:pPr>
+    </w:p>
+    <w:p>
+      <w:pPr>
+        <w:rPr>
+          <w:rFonts w:ascii="Times New Roman" w:hAnsi="Times New Roman" w:cs="Times New Roman"/>
+          <w:sz w:val="24"/>
+        </w:rPr>
+      </w:pPr>
+    </w:p>
+    <w:p>
+      <w:pPr>
+        <w:rPr>
+          <w:rFonts w:ascii="Times New Roman" w:hAnsi="Times New Roman" w:cs="Times New Roman"/>
+          <w:sz w:val="24"/>
+        </w:rPr>
+      </w:pPr>
+    </w:p>
+    <w:p>
+      <w:pPr>
+        <w:rPr>
+          <w:rFonts w:ascii="Times New Roman" w:hAnsi="Times New Roman" w:cs="Times New Roman"/>
+          <w:sz w:val="24"/>
+        </w:rPr>
+      </w:pPr>
+    </w:p>
+    <w:p>
+      <w:pPr>
+        <w:rPr>
+          <w:rFonts w:ascii="Times New Roman" w:hAnsi="Times New Roman" w:cs="Times New Roman"/>
+          <w:sz w:val="24"/>
+        </w:rPr>
+      </w:pPr>
+    </w:p>
+    <w:p>
+      <w:pPr>
+        <w:rPr>
+          <w:rFonts w:ascii="Times New Roman" w:hAnsi="Times New Roman" w:cs="Times New Roman"/>
+          <w:sz w:val="24"/>
+        </w:rPr>
+      </w:pPr>
+      <w:r>
+        <w:rPr>
+          <w:rFonts w:ascii="Times New Roman" w:hAnsi="Times New Roman" w:cs="Times New Roman"/>
+          <w:sz w:val="24"/>
+        </w:rPr>
+        <w:t xml:space="preserve">We observe that most of the features stood out in our analysis with MHRA and EIA being the most stand out features. </w:t>
+      </w:r>
+    </w:p>
+    <w:p>
+      <w:pPr>
+        <w:rPr>
+          <w:rFonts w:ascii="Times New Roman" w:hAnsi="Times New Roman" w:cs="Times New Roman"/>
+          <w:sz w:val="24"/>
+        </w:rPr>
+      </w:pPr>
+      <w:r>
+        <w:rPr>
+          <w:rFonts w:ascii="Times New Roman" w:hAnsi="Times New Roman" w:cs="Times New Roman"/>
+          <w:sz w:val="24"/>
+        </w:rPr>
+        <w:t xml:space="preserve">Overall, the random forest </w:t>
+      </w:r>
+      <w:r>
+        <w:rPr>
+          <w:rFonts w:ascii="Times New Roman" w:hAnsi="Times New Roman" w:cs="Times New Roman"/>
+          <w:sz w:val="24"/>
+        </w:rPr>
+        <w:t>classifier</w:t>
+      </w:r>
+      <w:r>
+        <w:rPr>
+          <w:rFonts w:ascii="Times New Roman" w:hAnsi="Times New Roman" w:cs="Times New Roman"/>
+          <w:sz w:val="24"/>
+        </w:rPr>
+        <w:t xml:space="preserve"> performed poorly on the test data in terms of its ability to explain its variation</w:t>
+      </w:r>
+      <w:r>
+        <w:rPr>
+          <w:rFonts w:ascii="Times New Roman" w:hAnsi="Times New Roman" w:cs="Times New Roman"/>
+          <w:sz w:val="24"/>
+        </w:rPr>
+        <w:t xml:space="preserve">, however, we were able to observe which features contributed the most to our dependent variable. </w:t>
+      </w:r>
       <w:r>
         <w:rPr>
           <w:rFonts w:ascii="Times New Roman" w:hAnsi="Times New Roman" w:cs="Times New Roman"/>
@@ -9885,145 +10407,6 @@
           <w:sz w:val="24"/>
         </w:rPr>
       </w:pPr>
-    </w:p>
-    <w:p>
-      <w:pPr>
-        <w:rPr>
-          <w:rFonts w:ascii="Times New Roman" w:hAnsi="Times New Roman" w:cs="Times New Roman"/>
-          <w:b/>
-          <w:i/>
-          <w:sz w:val="24"/>
-        </w:rPr>
-      </w:pPr>
-    </w:p>
-    <w:p>
-      <w:pPr>
-        <w:rPr>
-          <w:rFonts w:ascii="Times New Roman" w:hAnsi="Times New Roman" w:cs="Times New Roman"/>
-          <w:b/>
-          <w:i/>
-          <w:sz w:val="24"/>
-        </w:rPr>
-      </w:pPr>
-    </w:p>
-    <w:p>
-      <w:pPr>
-        <w:rPr>
-          <w:rFonts w:ascii="Times New Roman" w:hAnsi="Times New Roman" w:cs="Times New Roman"/>
-          <w:b/>
-          <w:i/>
-          <w:sz w:val="24"/>
-        </w:rPr>
-      </w:pPr>
-    </w:p>
-    <w:p>
-      <w:pPr>
-        <w:rPr>
-          <w:rFonts w:ascii="Times New Roman" w:hAnsi="Times New Roman" w:cs="Times New Roman"/>
-          <w:b/>
-          <w:i/>
-          <w:sz w:val="24"/>
-        </w:rPr>
-      </w:pPr>
-    </w:p>
-    <w:p>
-      <w:pPr>
-        <w:rPr>
-          <w:rFonts w:ascii="Times New Roman" w:hAnsi="Times New Roman" w:cs="Times New Roman"/>
-          <w:b/>
-          <w:i/>
-          <w:sz w:val="24"/>
-        </w:rPr>
-      </w:pPr>
-    </w:p>
-    <w:p>
-      <w:pPr>
-        <w:rPr>
-          <w:rFonts w:ascii="Times New Roman" w:hAnsi="Times New Roman" w:cs="Times New Roman"/>
-          <w:b/>
-          <w:i/>
-          <w:sz w:val="24"/>
-        </w:rPr>
-      </w:pPr>
-    </w:p>
-    <w:p>
-      <w:pPr>
-        <w:rPr>
-          <w:rFonts w:ascii="Times New Roman" w:hAnsi="Times New Roman" w:cs="Times New Roman"/>
-          <w:b/>
-          <w:i/>
-          <w:sz w:val="24"/>
-        </w:rPr>
-      </w:pPr>
-    </w:p>
-    <w:p>
-      <w:pPr>
-        <w:rPr>
-          <w:rFonts w:ascii="Times New Roman" w:hAnsi="Times New Roman" w:cs="Times New Roman"/>
-          <w:sz w:val="24"/>
-        </w:rPr>
-      </w:pPr>
-      <w:r>
-        <w:rPr>
-          <w:rFonts w:ascii="Times New Roman" w:hAnsi="Times New Roman" w:cs="Times New Roman"/>
-          <w:sz w:val="24"/>
-        </w:rPr>
-        <w:t xml:space="preserve">We observe from the graph above that the three standout features in terms of importance are: Age, Serum Cholesterol Level and Exercise Induced Angina. Following the latter: Maximum Heart Rate Achieved, Resting Blood Pressure and Chest Pain were also very important features in determining whether a patient is likely to </w:t>
-      </w:r>
-      <w:r>
-        <w:rPr>
-          <w:rFonts w:ascii="Times New Roman" w:hAnsi="Times New Roman" w:cs="Times New Roman"/>
-          <w:sz w:val="24"/>
-        </w:rPr>
-        <w:t xml:space="preserve">suffer from a heart attack. </w:t>
-      </w:r>
-    </w:p>
-    <w:p>
-      <w:pPr>
-        <w:rPr>
-          <w:rFonts w:ascii="Times New Roman" w:hAnsi="Times New Roman" w:cs="Times New Roman"/>
-          <w:sz w:val="24"/>
-        </w:rPr>
-      </w:pPr>
-      <w:r>
-        <w:rPr>
-          <w:rFonts w:ascii="Times New Roman" w:hAnsi="Times New Roman" w:cs="Times New Roman"/>
-          <w:sz w:val="24"/>
-        </w:rPr>
-        <w:t>Overall, the random forest regression performed poorly on the test data in terms of its ability to explain its variation. However, we observed smaller MSE for both the training and test sets in comparison to the logistic model we built earlier</w:t>
-      </w:r>
-      <w:r>
-        <w:rPr>
-          <w:rFonts w:ascii="Times New Roman" w:hAnsi="Times New Roman" w:cs="Times New Roman"/>
-          <w:sz w:val="24"/>
-        </w:rPr>
-        <w:t xml:space="preserve">. This </w:t>
-      </w:r>
-      <w:r>
-        <w:rPr>
-          <w:rFonts w:ascii="Times New Roman" w:hAnsi="Times New Roman" w:cs="Times New Roman"/>
-          <w:sz w:val="24"/>
-        </w:rPr>
-        <w:t xml:space="preserve">tells us the model is more stable in its predictions, and does not have a lot of noise. </w:t>
-      </w:r>
-    </w:p>
-    <w:p>
-      <w:pPr>
-        <w:rPr>
-          <w:rFonts w:ascii="Times New Roman" w:hAnsi="Times New Roman" w:cs="Times New Roman"/>
-          <w:sz w:val="24"/>
-        </w:rPr>
-      </w:pPr>
-    </w:p>
-    <w:p>
-      <w:pPr>
-        <w:rPr>
-          <w:rFonts w:ascii="Times New Roman" w:hAnsi="Times New Roman" w:cs="Times New Roman"/>
-          <w:b/>
-          <w:i/>
-          <w:sz w:val="24"/>
-        </w:rPr>
-      </w:pPr>
       <w:r>
         <w:rPr>
           <w:rFonts w:ascii="Times New Roman" w:hAnsi="Times New Roman" w:cs="Times New Roman"/>
@@ -10067,14 +10450,28 @@
           <w:rFonts w:ascii="Times New Roman" w:hAnsi="Times New Roman" w:cs="Times New Roman"/>
           <w:sz w:val="24"/>
         </w:rPr>
-        <w:t xml:space="preserve"> was an important predictor in whether a patient was likely to suffer from a heart attack</w:t>
-      </w:r>
-      <w:r>
-        <w:rPr>
-          <w:rFonts w:ascii="Times New Roman" w:hAnsi="Times New Roman" w:cs="Times New Roman"/>
-          <w:sz w:val="24"/>
-        </w:rPr>
-        <w:t xml:space="preserve">. Using the analysis from both </w:t>
+        <w:t xml:space="preserve"> </w:t>
+      </w:r>
+      <w:r>
+        <w:rPr>
+          <w:rFonts w:ascii="Times New Roman" w:hAnsi="Times New Roman" w:cs="Times New Roman"/>
+          <w:sz w:val="24"/>
+        </w:rPr>
+        <w:t>were</w:t>
+      </w:r>
+      <w:r>
+        <w:rPr>
+          <w:rFonts w:ascii="Times New Roman" w:hAnsi="Times New Roman" w:cs="Times New Roman"/>
+          <w:sz w:val="24"/>
+        </w:rPr>
+        <w:t xml:space="preserve"> an important predictor in whether a patient was likely to suffer from a heart attack</w:t>
+      </w:r>
+      <w:r>
+        <w:rPr>
+          <w:rFonts w:ascii="Times New Roman" w:hAnsi="Times New Roman" w:cs="Times New Roman"/>
+          <w:sz w:val="24"/>
+        </w:rPr>
+        <w:t xml:space="preserve">. Using the analysis from </w:t>
       </w:r>
       <w:r>
         <w:rPr>
@@ -10096,7 +10493,15 @@
           <w:i/>
           <w:sz w:val="24"/>
         </w:rPr>
-        <w:t>age, serum cholesterol levels, exercise induced angina</w:t>
+        <w:t>maximum heart rate achieved and</w:t>
+      </w:r>
+      <w:r>
+        <w:rPr>
+          <w:rFonts w:ascii="Times New Roman" w:hAnsi="Times New Roman" w:cs="Times New Roman"/>
+          <w:i/>
+          <w:sz w:val="24"/>
+        </w:rPr>
+        <w:t xml:space="preserve"> exercise induced angina</w:t>
       </w:r>
       <w:r>
         <w:rPr>
@@ -10182,125 +10587,102 @@
           <w:sz w:val="24"/>
         </w:rPr>
       </w:pPr>
-    </w:p>
-    <w:p>
-      <w:pPr>
-        <w:rPr>
-          <w:rFonts w:ascii="Times New Roman" w:hAnsi="Times New Roman" w:cs="Times New Roman"/>
-          <w:b/>
-          <w:i/>
-          <w:sz w:val="24"/>
-        </w:rPr>
-      </w:pPr>
-    </w:p>
-    <w:p>
-      <w:pPr>
-        <w:rPr>
-          <w:rFonts w:ascii="Times New Roman" w:hAnsi="Times New Roman" w:cs="Times New Roman"/>
-          <w:b/>
-          <w:i/>
-          <w:sz w:val="24"/>
-        </w:rPr>
-      </w:pPr>
-    </w:p>
-    <w:p>
-      <w:pPr>
-        <w:rPr>
-          <w:rFonts w:ascii="Times New Roman" w:hAnsi="Times New Roman" w:cs="Times New Roman"/>
-          <w:b/>
-          <w:i/>
-          <w:sz w:val="24"/>
-        </w:rPr>
-      </w:pPr>
-      <w:r>
-        <w:rPr>
-          <w:rFonts w:ascii="Times New Roman" w:hAnsi="Times New Roman" w:cs="Times New Roman"/>
-          <w:b/>
-          <w:i/>
+      <w:r>
+        <w:rPr>
+          <w:rFonts w:ascii="Times New Roman" w:hAnsi="Times New Roman" w:cs="Times New Roman"/>
+          <w:b/>
+          <w:i/>
+          <w:sz w:val="24"/>
+        </w:rPr>
+        <w:t>Limitations</w:t>
+      </w:r>
+      <w:r>
+        <w:rPr>
+          <w:rFonts w:ascii="Times New Roman" w:hAnsi="Times New Roman" w:cs="Times New Roman"/>
+          <w:b/>
+          <w:i/>
+          <w:sz w:val="24"/>
+        </w:rPr>
+        <w:t xml:space="preserve"> and Considerations </w:t>
+      </w:r>
+    </w:p>
+    <w:p>
+      <w:pPr>
+        <w:rPr>
+          <w:rFonts w:ascii="Times New Roman" w:hAnsi="Times New Roman" w:cs="Times New Roman"/>
+          <w:sz w:val="24"/>
+        </w:rPr>
+      </w:pPr>
+      <w:r>
+        <w:rPr>
+          <w:rFonts w:ascii="Times New Roman" w:hAnsi="Times New Roman" w:cs="Times New Roman"/>
+          <w:sz w:val="24"/>
+        </w:rPr>
+        <w:t xml:space="preserve">Our analysis provided valuable results, however, it is important to </w:t>
+      </w:r>
+      <w:r>
+        <w:rPr>
+          <w:rFonts w:ascii="Times New Roman" w:hAnsi="Times New Roman" w:cs="Times New Roman"/>
+          <w:sz w:val="24"/>
+        </w:rPr>
+        <w:t>consider</w:t>
+      </w:r>
+      <w:r>
+        <w:rPr>
+          <w:rFonts w:ascii="Times New Roman" w:hAnsi="Times New Roman" w:cs="Times New Roman"/>
+          <w:sz w:val="24"/>
+        </w:rPr>
+        <w:t xml:space="preserve"> certain limitations that might have </w:t>
+      </w:r>
+      <w:r>
+        <w:rPr>
+          <w:rFonts w:ascii="Times New Roman" w:hAnsi="Times New Roman" w:cs="Times New Roman"/>
+          <w:sz w:val="24"/>
+        </w:rPr>
+        <w:t>impacted</w:t>
+      </w:r>
+      <w:r>
+        <w:rPr>
+          <w:rFonts w:ascii="Times New Roman" w:hAnsi="Times New Roman" w:cs="Times New Roman"/>
+          <w:sz w:val="24"/>
+        </w:rPr>
+        <w:t xml:space="preserve"> our analysis. Firstly, we did not have many observations (737 observations). This greatly reduces the variation in our data and therefore does not encourage us to be confident in the accuracy of the predictions and results. Secondly, our dataset had many missing values. Some of the variables needed to be dropped due to the fact that 50% of their data was missing. This also impacts the accuracy and power of analysis. Moreover, we did not have enough data on women that suffered from a blocked coronary vessel. There was a significant ratio between both genders (</w:t>
+      </w:r>
+      <w:r>
+        <w:rPr>
+          <w:rFonts w:ascii="Times New Roman" w:hAnsi="Times New Roman" w:cs="Times New Roman"/>
+          <w:sz w:val="24"/>
+        </w:rPr>
+        <w:t>80 male</w:t>
+      </w:r>
+      <w:r>
+        <w:rPr>
+          <w:rFonts w:ascii="Times New Roman" w:hAnsi="Times New Roman" w:cs="Times New Roman"/>
+          <w:sz w:val="24"/>
+        </w:rPr>
+        <w:t>:</w:t>
+      </w:r>
+      <w:r>
+        <w:rPr>
+          <w:rFonts w:ascii="Times New Roman" w:hAnsi="Times New Roman" w:cs="Times New Roman"/>
+          <w:sz w:val="24"/>
+        </w:rPr>
+        <w:t>20 female</w:t>
+      </w:r>
+      <w:r>
+        <w:rPr>
+          <w:rFonts w:ascii="Times New Roman" w:hAnsi="Times New Roman" w:cs="Times New Roman"/>
+          <w:sz w:val="24"/>
+        </w:rPr>
+        <w:t xml:space="preserve">) and this will bias our results. This means that, </w:t>
+      </w:r>
+      <w:r>
+        <w:rPr>
+          <w:rFonts w:ascii="Times New Roman" w:hAnsi="Times New Roman" w:cs="Times New Roman"/>
           <w:sz w:val="24"/>
         </w:rPr>
         <w:lastRenderedPageBreak/>
-        <w:t>Limitations</w:t>
-      </w:r>
-      <w:r>
-        <w:rPr>
-          <w:rFonts w:ascii="Times New Roman" w:hAnsi="Times New Roman" w:cs="Times New Roman"/>
-          <w:b/>
-          <w:i/>
-          <w:sz w:val="24"/>
-        </w:rPr>
-        <w:t xml:space="preserve"> and Considerations </w:t>
-      </w:r>
-    </w:p>
-    <w:p>
-      <w:pPr>
-        <w:rPr>
-          <w:rFonts w:ascii="Times New Roman" w:hAnsi="Times New Roman" w:cs="Times New Roman"/>
-          <w:sz w:val="24"/>
-        </w:rPr>
-      </w:pPr>
-      <w:r>
-        <w:rPr>
-          <w:rFonts w:ascii="Times New Roman" w:hAnsi="Times New Roman" w:cs="Times New Roman"/>
-          <w:sz w:val="24"/>
-        </w:rPr>
-        <w:t xml:space="preserve">Our analysis provided valuable results, however, it is important to </w:t>
-      </w:r>
-      <w:r>
-        <w:rPr>
-          <w:rFonts w:ascii="Times New Roman" w:hAnsi="Times New Roman" w:cs="Times New Roman"/>
-          <w:sz w:val="24"/>
-        </w:rPr>
-        <w:t>consider</w:t>
-      </w:r>
-      <w:r>
-        <w:rPr>
-          <w:rFonts w:ascii="Times New Roman" w:hAnsi="Times New Roman" w:cs="Times New Roman"/>
-          <w:sz w:val="24"/>
-        </w:rPr>
-        <w:t xml:space="preserve"> certain limitations that might have </w:t>
-      </w:r>
-      <w:r>
-        <w:rPr>
-          <w:rFonts w:ascii="Times New Roman" w:hAnsi="Times New Roman" w:cs="Times New Roman"/>
-          <w:sz w:val="24"/>
-        </w:rPr>
-        <w:t>impacted</w:t>
-      </w:r>
-      <w:r>
-        <w:rPr>
-          <w:rFonts w:ascii="Times New Roman" w:hAnsi="Times New Roman" w:cs="Times New Roman"/>
-          <w:sz w:val="24"/>
-        </w:rPr>
-        <w:t xml:space="preserve"> our analysis. Firstly, we did not have many observations (737 observations). This greatly reduces the variation in our data and therefore does not encourage us to be confident in the accuracy of the predictions and results. Secondly, our dataset had many missing values. Some of the variables needed to be dropped due to the fact that 50% of their data was missing. This also impacts the accuracy and power of analysis. Moreover, we did not have enough data on women that suffered from a blocked coronary vessel. There was a significant ratio between both genders (</w:t>
-      </w:r>
-      <w:r>
-        <w:rPr>
-          <w:rFonts w:ascii="Times New Roman" w:hAnsi="Times New Roman" w:cs="Times New Roman"/>
-          <w:sz w:val="24"/>
-        </w:rPr>
-        <w:t>80 male</w:t>
-      </w:r>
-      <w:r>
-        <w:rPr>
-          <w:rFonts w:ascii="Times New Roman" w:hAnsi="Times New Roman" w:cs="Times New Roman"/>
-          <w:sz w:val="24"/>
-        </w:rPr>
-        <w:t>:</w:t>
-      </w:r>
-      <w:r>
-        <w:rPr>
-          <w:rFonts w:ascii="Times New Roman" w:hAnsi="Times New Roman" w:cs="Times New Roman"/>
-          <w:sz w:val="24"/>
-        </w:rPr>
-        <w:t>20 female</w:t>
-      </w:r>
-      <w:r>
-        <w:rPr>
-          <w:rFonts w:ascii="Times New Roman" w:hAnsi="Times New Roman" w:cs="Times New Roman"/>
-          <w:sz w:val="24"/>
-        </w:rPr>
-        <w:t>) and this will bias our results. This means that, we cannot attribute the conclusions of this analysis to the average female, and this is a major limitation in our analysis.</w:t>
+        <w:t>we cannot attribute the conclusions of this analysis to the average female, and this is a major limitation in our analysis.</w:t>
       </w:r>
       <w:r>
         <w:rPr>
@@ -10328,56 +10710,6 @@
       <w:pPr>
         <w:rPr>
           <w:rFonts w:ascii="Times New Roman" w:hAnsi="Times New Roman" w:cs="Times New Roman"/>
-          <w:sz w:val="24"/>
-        </w:rPr>
-      </w:pPr>
-      <w:r>
-        <w:rPr>
-          <w:rFonts w:ascii="Times New Roman" w:hAnsi="Times New Roman" w:cs="Times New Roman"/>
-          <w:sz w:val="24"/>
-        </w:rPr>
-        <w:t xml:space="preserve">It is important </w:t>
-      </w:r>
-      <w:r>
-        <w:rPr>
-          <w:rFonts w:ascii="Times New Roman" w:hAnsi="Times New Roman" w:cs="Times New Roman"/>
-          <w:sz w:val="24"/>
-        </w:rPr>
-        <w:t xml:space="preserve">that we interpret </w:t>
-      </w:r>
-      <w:r>
-        <w:rPr>
-          <w:rFonts w:ascii="Times New Roman" w:hAnsi="Times New Roman" w:cs="Times New Roman"/>
-          <w:sz w:val="24"/>
-        </w:rPr>
-        <w:t xml:space="preserve">low MSE results of the logistic regressions carefully. Logarithmic formulae by nature reduces the noise in the analysis and brings extreme points closer towards </w:t>
-      </w:r>
-      <w:r>
-        <w:rPr>
-          <w:rFonts w:ascii="Times New Roman" w:hAnsi="Times New Roman" w:cs="Times New Roman"/>
-          <w:sz w:val="24"/>
-        </w:rPr>
-        <w:t>its</w:t>
-      </w:r>
-      <w:r>
-        <w:rPr>
-          <w:rFonts w:ascii="Times New Roman" w:hAnsi="Times New Roman" w:cs="Times New Roman"/>
-          <w:sz w:val="24"/>
-        </w:rPr>
-        <w:t xml:space="preserve"> center. </w:t>
-      </w:r>
-      <w:r>
-        <w:rPr>
-          <w:rFonts w:ascii="Times New Roman" w:hAnsi="Times New Roman" w:cs="Times New Roman"/>
-          <w:sz w:val="24"/>
-        </w:rPr>
-        <w:t xml:space="preserve">Although, initially, it may seem that the model is accurate and stable based on the latter (which could be true), it is important to consider the nature of the model when making interpretations. </w:t>
-      </w:r>
-    </w:p>
-    <w:p>
-      <w:pPr>
-        <w:rPr>
-          <w:rFonts w:ascii="Times New Roman" w:hAnsi="Times New Roman" w:cs="Times New Roman"/>
           <w:b/>
           <w:i/>
           <w:sz w:val="24"/>
@@ -10426,7 +10758,23 @@
           <w:rFonts w:ascii="Times New Roman" w:hAnsi="Times New Roman" w:cs="Times New Roman"/>
           <w:sz w:val="24"/>
         </w:rPr>
-        <w:t>, it would be beneficial to add more features to our model, and add more observations in order to add variation and power to our analysis.</w:t>
+        <w:t>, it would be beneficial to add more features to our model</w:t>
+      </w:r>
+      <w:r>
+        <w:rPr>
+          <w:rFonts w:ascii="Times New Roman" w:hAnsi="Times New Roman" w:cs="Times New Roman"/>
+          <w:sz w:val="24"/>
+        </w:rPr>
+        <w:t xml:space="preserve"> and </w:t>
+      </w:r>
+      <w:bookmarkStart w:id="0" w:name="_GoBack"/>
+      <w:bookmarkEnd w:id="0"/>
+      <w:r>
+        <w:rPr>
+          <w:rFonts w:ascii="Times New Roman" w:hAnsi="Times New Roman" w:cs="Times New Roman"/>
+          <w:sz w:val="24"/>
+        </w:rPr>
+        <w:t>add more observations in order to add variation and power to our analysis.</w:t>
       </w:r>
       <w:r>
         <w:rPr>

</xml_diff>